<commit_message>
You're going to find: New folder into Maquettes; His name: Bureautique with all the screens about Bureautique; Also somme new buttons. And 3 new references for the female character
</commit_message>
<xml_diff>
--- a/Maquettes/FORMATIONS COURTES.docx
+++ b/Maquettes/FORMATIONS COURTES.docx
@@ -337,15 +337,36 @@
       <w:pPr>
         <w:rPr>
           <w:rFonts w:ascii="Verdana" w:hAnsi="Verdana"/>
-          <w:color w:val="FF0000"/>
-        </w:rPr>
-      </w:pPr>
-      <w:r>
-        <w:rPr>
-          <w:rFonts w:ascii="Verdana" w:hAnsi="Verdana"/>
-          <w:color w:val="FF0000"/>
+        </w:rPr>
+      </w:pPr>
+      <w:r>
+        <w:rPr>
+          <w:rFonts w:ascii="Verdana" w:hAnsi="Verdana"/>
         </w:rPr>
         <w:lastRenderedPageBreak/>
+        <w:t>Essentiel Word/</w:t>
+      </w:r>
+      <w:proofErr w:type="spellStart"/>
+      <w:r>
+        <w:rPr>
+          <w:rFonts w:ascii="Verdana" w:hAnsi="Verdana"/>
+        </w:rPr>
+        <w:t>writer</w:t>
+      </w:r>
+      <w:proofErr w:type="spellEnd"/>
+    </w:p>
+    <w:p>
+      <w:pPr>
+        <w:rPr>
+          <w:rFonts w:ascii="Verdana" w:hAnsi="Verdana"/>
+          <w:color w:val="FF0000"/>
+        </w:rPr>
+      </w:pPr>
+      <w:r>
+        <w:rPr>
+          <w:rFonts w:ascii="Verdana" w:hAnsi="Verdana"/>
+          <w:color w:val="FF0000"/>
+        </w:rPr>
         <w:t>Public</w:t>
       </w:r>
     </w:p>
@@ -488,6 +509,762 @@
         </w:rPr>
         <w:t>Objectifs de formation</w:t>
       </w:r>
+    </w:p>
+    <w:p>
+      <w:pPr>
+        <w:rPr>
+          <w:rFonts w:ascii="Verdana" w:hAnsi="Verdana"/>
+        </w:rPr>
+      </w:pPr>
+      <w:r>
+        <w:rPr>
+          <w:rFonts w:ascii="Verdana" w:hAnsi="Verdana"/>
+        </w:rPr>
+        <w:t>° Mettre en ouvre les méthodes efficaces dans l'élaboration de ses documents</w:t>
+      </w:r>
+    </w:p>
+    <w:p>
+      <w:pPr>
+        <w:rPr>
+          <w:rFonts w:ascii="Verdana" w:hAnsi="Verdana"/>
+        </w:rPr>
+      </w:pPr>
+      <w:r>
+        <w:rPr>
+          <w:rFonts w:ascii="Verdana" w:hAnsi="Verdana"/>
+        </w:rPr>
+        <w:t>° Concevoir des documents simples de type courriers, notes affichettes, signalétiques, CV...</w:t>
+      </w:r>
+    </w:p>
+    <w:p>
+      <w:pPr>
+        <w:rPr>
+          <w:rFonts w:ascii="Verdana" w:hAnsi="Verdana"/>
+        </w:rPr>
+      </w:pPr>
+    </w:p>
+    <w:p>
+      <w:pPr>
+        <w:rPr>
+          <w:rFonts w:ascii="Verdana" w:hAnsi="Verdana"/>
+          <w:color w:val="FF0000"/>
+        </w:rPr>
+      </w:pPr>
+      <w:r>
+        <w:rPr>
+          <w:rFonts w:ascii="Verdana" w:hAnsi="Verdana"/>
+          <w:color w:val="FF0000"/>
+        </w:rPr>
+        <w:t xml:space="preserve">Programme </w:t>
+      </w:r>
+    </w:p>
+    <w:p>
+      <w:pPr>
+        <w:rPr>
+          <w:rFonts w:ascii="Verdana" w:hAnsi="Verdana"/>
+        </w:rPr>
+      </w:pPr>
+      <w:r>
+        <w:rPr>
+          <w:rFonts w:ascii="Verdana" w:hAnsi="Verdana"/>
+        </w:rPr>
+        <w:t>° Saisir et modifier le texte</w:t>
+      </w:r>
+    </w:p>
+    <w:p>
+      <w:pPr>
+        <w:rPr>
+          <w:rFonts w:ascii="Verdana" w:hAnsi="Verdana"/>
+        </w:rPr>
+      </w:pPr>
+      <w:r>
+        <w:rPr>
+          <w:rFonts w:ascii="Verdana" w:hAnsi="Verdana"/>
+        </w:rPr>
+        <w:t>° Mettre en valeur le texte</w:t>
+      </w:r>
+    </w:p>
+    <w:p>
+      <w:pPr>
+        <w:rPr>
+          <w:rFonts w:ascii="Verdana" w:hAnsi="Verdana"/>
+        </w:rPr>
+      </w:pPr>
+      <w:r>
+        <w:rPr>
+          <w:rFonts w:ascii="Verdana" w:hAnsi="Verdana"/>
+        </w:rPr>
+        <w:t>° Gérer son document</w:t>
+      </w:r>
+    </w:p>
+    <w:p>
+      <w:pPr>
+        <w:rPr>
+          <w:rFonts w:ascii="Verdana" w:hAnsi="Verdana"/>
+        </w:rPr>
+      </w:pPr>
+      <w:r>
+        <w:rPr>
+          <w:rFonts w:ascii="Verdana" w:hAnsi="Verdana"/>
+        </w:rPr>
+        <w:t>° Créer un tableau simple</w:t>
+      </w:r>
+    </w:p>
+    <w:p>
+      <w:pPr>
+        <w:rPr>
+          <w:rFonts w:ascii="Verdana" w:hAnsi="Verdana"/>
+        </w:rPr>
+      </w:pPr>
+      <w:r>
+        <w:rPr>
+          <w:rFonts w:ascii="Verdana" w:hAnsi="Verdana"/>
+        </w:rPr>
+        <w:t>° Mettre en page et imprimer le document</w:t>
+      </w:r>
+    </w:p>
+    <w:p>
+      <w:pPr>
+        <w:rPr>
+          <w:rFonts w:ascii="Verdana" w:hAnsi="Verdana"/>
+          <w:color w:val="FFC000"/>
+        </w:rPr>
+      </w:pPr>
+    </w:p>
+    <w:p>
+      <w:pPr>
+        <w:rPr>
+          <w:rFonts w:ascii="Verdana" w:hAnsi="Verdana"/>
+          <w:color w:val="FFC000"/>
+        </w:rPr>
+      </w:pPr>
+      <w:r>
+        <w:rPr>
+          <w:rFonts w:ascii="Verdana" w:hAnsi="Verdana"/>
+          <w:color w:val="FFC000"/>
+        </w:rPr>
+        <w:t>Mettre en valeur le texte</w:t>
+      </w:r>
+    </w:p>
+    <w:p>
+      <w:pPr>
+        <w:rPr>
+          <w:rFonts w:ascii="Verdana" w:hAnsi="Verdana"/>
+        </w:rPr>
+      </w:pPr>
+      <w:r>
+        <w:rPr>
+          <w:rFonts w:ascii="Verdana" w:hAnsi="Verdana"/>
+        </w:rPr>
+        <w:t>° Mettre en forme le caractère: taille, couleur...</w:t>
+      </w:r>
+    </w:p>
+    <w:p>
+      <w:pPr>
+        <w:rPr>
+          <w:rFonts w:ascii="Verdana" w:hAnsi="Verdana"/>
+        </w:rPr>
+      </w:pPr>
+      <w:r>
+        <w:rPr>
+          <w:rFonts w:ascii="Verdana" w:hAnsi="Verdana"/>
+        </w:rPr>
+        <w:t>° Mettre en forme le paragraphe: retrait, alignement, interlignage, encadrement, tabulations</w:t>
+      </w:r>
+    </w:p>
+    <w:p>
+      <w:pPr>
+        <w:rPr>
+          <w:rFonts w:ascii="Verdana" w:hAnsi="Verdana"/>
+        </w:rPr>
+      </w:pPr>
+    </w:p>
+    <w:p>
+      <w:pPr>
+        <w:rPr>
+          <w:rFonts w:ascii="Verdana" w:hAnsi="Verdana"/>
+        </w:rPr>
+      </w:pPr>
+    </w:p>
+    <w:p>
+      <w:pPr>
+        <w:rPr>
+          <w:rFonts w:ascii="Verdana" w:hAnsi="Verdana"/>
+          <w:color w:val="FFC000"/>
+        </w:rPr>
+      </w:pPr>
+      <w:r>
+        <w:rPr>
+          <w:rFonts w:ascii="Verdana" w:hAnsi="Verdana"/>
+          <w:color w:val="FFC000"/>
+        </w:rPr>
+        <w:t>Mettre en page et imprimer le document</w:t>
+      </w:r>
+    </w:p>
+    <w:p>
+      <w:pPr>
+        <w:rPr>
+          <w:rFonts w:ascii="Verdana" w:hAnsi="Verdana"/>
+        </w:rPr>
+      </w:pPr>
+      <w:r>
+        <w:rPr>
+          <w:rFonts w:ascii="Verdana" w:hAnsi="Verdana"/>
+        </w:rPr>
+        <w:t xml:space="preserve">° </w:t>
+      </w:r>
+      <w:proofErr w:type="spellStart"/>
+      <w:r>
+        <w:rPr>
+          <w:rFonts w:ascii="Verdana" w:hAnsi="Verdana"/>
+        </w:rPr>
+        <w:t>Prévisualiser</w:t>
+      </w:r>
+      <w:proofErr w:type="spellEnd"/>
+      <w:r>
+        <w:rPr>
+          <w:rFonts w:ascii="Verdana" w:hAnsi="Verdana"/>
+        </w:rPr>
+        <w:t xml:space="preserve"> le document</w:t>
+      </w:r>
+    </w:p>
+    <w:p>
+      <w:pPr>
+        <w:rPr>
+          <w:rFonts w:ascii="Verdana" w:hAnsi="Verdana"/>
+        </w:rPr>
+      </w:pPr>
+      <w:r>
+        <w:rPr>
+          <w:rFonts w:ascii="Verdana" w:hAnsi="Verdana"/>
+        </w:rPr>
+        <w:t>° Modifier la mise en page: orientation, gestion de marges, sautes de page, pagination</w:t>
+      </w:r>
+    </w:p>
+    <w:p>
+      <w:pPr>
+        <w:rPr>
+          <w:rFonts w:ascii="Verdana" w:hAnsi="Verdana"/>
+        </w:rPr>
+      </w:pPr>
+      <w:r>
+        <w:rPr>
+          <w:rFonts w:ascii="Verdana" w:hAnsi="Verdana"/>
+        </w:rPr>
+        <w:t xml:space="preserve">° Imprimer le document </w:t>
+      </w:r>
+    </w:p>
+    <w:p>
+      <w:pPr>
+        <w:rPr>
+          <w:rFonts w:ascii="Verdana" w:hAnsi="Verdana"/>
+        </w:rPr>
+      </w:pPr>
+    </w:p>
+    <w:p>
+      <w:pPr>
+        <w:rPr>
+          <w:rFonts w:ascii="Verdana" w:hAnsi="Verdana"/>
+          <w:color w:val="FFC000"/>
+        </w:rPr>
+      </w:pPr>
+      <w:r>
+        <w:rPr>
+          <w:rFonts w:ascii="Verdana" w:hAnsi="Verdana"/>
+          <w:color w:val="FFC000"/>
+        </w:rPr>
+        <w:t>Créer un tableau simple</w:t>
+      </w:r>
+    </w:p>
+    <w:p>
+      <w:pPr>
+        <w:rPr>
+          <w:rFonts w:ascii="Verdana" w:hAnsi="Verdana"/>
+        </w:rPr>
+      </w:pPr>
+      <w:r>
+        <w:rPr>
+          <w:rFonts w:ascii="Verdana" w:hAnsi="Verdana"/>
+        </w:rPr>
+        <w:t>° Insérer un tableau</w:t>
+      </w:r>
+    </w:p>
+    <w:p>
+      <w:pPr>
+        <w:rPr>
+          <w:rFonts w:ascii="Verdana" w:hAnsi="Verdana"/>
+        </w:rPr>
+      </w:pPr>
+      <w:r>
+        <w:rPr>
+          <w:rFonts w:ascii="Verdana" w:hAnsi="Verdana"/>
+        </w:rPr>
+        <w:t>° Saisir, déplacer et sélectionner dans le tableau</w:t>
+      </w:r>
+    </w:p>
+    <w:p>
+      <w:pPr>
+        <w:rPr>
+          <w:rFonts w:ascii="Verdana" w:hAnsi="Verdana"/>
+        </w:rPr>
+      </w:pPr>
+      <w:r>
+        <w:rPr>
+          <w:rFonts w:ascii="Verdana" w:hAnsi="Verdana"/>
+        </w:rPr>
+        <w:t>° Ajouter / supprimer des lignes et des colonnes</w:t>
+      </w:r>
+    </w:p>
+    <w:p>
+      <w:pPr>
+        <w:rPr>
+          <w:rFonts w:ascii="Verdana" w:hAnsi="Verdana"/>
+        </w:rPr>
+      </w:pPr>
+    </w:p>
+    <w:p>
+      <w:pPr>
+        <w:rPr>
+          <w:rFonts w:ascii="Verdana" w:hAnsi="Verdana"/>
+          <w:color w:val="FFC000"/>
+        </w:rPr>
+      </w:pPr>
+      <w:r>
+        <w:rPr>
+          <w:rFonts w:ascii="Verdana" w:hAnsi="Verdana"/>
+          <w:color w:val="FFC000"/>
+        </w:rPr>
+        <w:t>Saisir et modifier le texte</w:t>
+      </w:r>
+    </w:p>
+    <w:p>
+      <w:pPr>
+        <w:rPr>
+          <w:rFonts w:ascii="Verdana" w:hAnsi="Verdana"/>
+        </w:rPr>
+      </w:pPr>
+      <w:r>
+        <w:rPr>
+          <w:rFonts w:ascii="Verdana" w:hAnsi="Verdana"/>
+        </w:rPr>
+        <w:t>° Les règles de saisie: "saisir au kilomètre", les caractères non imprimables</w:t>
+      </w:r>
+    </w:p>
+    <w:p>
+      <w:pPr>
+        <w:rPr>
+          <w:rFonts w:ascii="Verdana" w:hAnsi="Verdana"/>
+        </w:rPr>
+      </w:pPr>
+      <w:r>
+        <w:rPr>
+          <w:rFonts w:ascii="Verdana" w:hAnsi="Verdana"/>
+        </w:rPr>
+        <w:t>° Sélection des parties du texte</w:t>
+      </w:r>
+    </w:p>
+    <w:p>
+      <w:pPr>
+        <w:rPr>
+          <w:rFonts w:ascii="Verdana" w:hAnsi="Verdana"/>
+        </w:rPr>
+      </w:pPr>
+      <w:r>
+        <w:rPr>
+          <w:rFonts w:ascii="Verdana" w:hAnsi="Verdana"/>
+        </w:rPr>
+        <w:t>° Gestion de blocs de texte (duplication, déplacement, effacement)</w:t>
+      </w:r>
+    </w:p>
+    <w:p>
+      <w:pPr>
+        <w:rPr>
+          <w:rFonts w:ascii="Verdana" w:hAnsi="Verdana"/>
+        </w:rPr>
+      </w:pPr>
+      <w:r>
+        <w:rPr>
+          <w:rFonts w:ascii="Verdana" w:hAnsi="Verdana"/>
+        </w:rPr>
+        <w:t xml:space="preserve">° Les outils de correction: orthographe, grammaire, synonymes </w:t>
+      </w:r>
+    </w:p>
+    <w:p>
+      <w:pPr>
+        <w:rPr>
+          <w:rFonts w:ascii="Verdana" w:hAnsi="Verdana"/>
+        </w:rPr>
+      </w:pPr>
+    </w:p>
+    <w:p>
+      <w:pPr>
+        <w:rPr>
+          <w:rFonts w:ascii="Verdana" w:hAnsi="Verdana"/>
+          <w:color w:val="FFC000"/>
+        </w:rPr>
+      </w:pPr>
+      <w:r>
+        <w:rPr>
+          <w:rFonts w:ascii="Verdana" w:hAnsi="Verdana"/>
+          <w:color w:val="FFC000"/>
+        </w:rPr>
+        <w:t>Gérer son document</w:t>
+      </w:r>
+    </w:p>
+    <w:p>
+      <w:pPr>
+        <w:rPr>
+          <w:rFonts w:ascii="Verdana" w:hAnsi="Verdana"/>
+        </w:rPr>
+      </w:pPr>
+      <w:r>
+        <w:rPr>
+          <w:rFonts w:ascii="Verdana" w:hAnsi="Verdana"/>
+        </w:rPr>
+        <w:t>° Créer un document</w:t>
+      </w:r>
+    </w:p>
+    <w:p>
+      <w:pPr>
+        <w:rPr>
+          <w:rFonts w:ascii="Verdana" w:hAnsi="Verdana"/>
+        </w:rPr>
+      </w:pPr>
+      <w:r>
+        <w:rPr>
+          <w:rFonts w:ascii="Verdana" w:hAnsi="Verdana"/>
+        </w:rPr>
+        <w:t>° Ouvrir un document</w:t>
+      </w:r>
+    </w:p>
+    <w:p>
+      <w:pPr>
+        <w:rPr>
+          <w:rFonts w:ascii="Verdana" w:hAnsi="Verdana"/>
+        </w:rPr>
+      </w:pPr>
+      <w:r>
+        <w:rPr>
+          <w:rFonts w:ascii="Verdana" w:hAnsi="Verdana"/>
+        </w:rPr>
+        <w:t>° Dupliquer un document original</w:t>
+      </w:r>
+    </w:p>
+    <w:p>
+      <w:pPr>
+        <w:rPr>
+          <w:rFonts w:ascii="Verdana" w:hAnsi="Verdana"/>
+        </w:rPr>
+      </w:pPr>
+    </w:p>
+    <w:p>
+      <w:pPr>
+        <w:rPr>
+          <w:rFonts w:ascii="Verdana" w:hAnsi="Verdana"/>
+        </w:rPr>
+      </w:pPr>
+    </w:p>
+    <w:p>
+      <w:pPr>
+        <w:rPr>
+          <w:rFonts w:ascii="Verdana" w:hAnsi="Verdana"/>
+        </w:rPr>
+      </w:pPr>
+    </w:p>
+    <w:p>
+      <w:pPr>
+        <w:rPr>
+          <w:rFonts w:ascii="Verdana" w:hAnsi="Verdana"/>
+        </w:rPr>
+      </w:pPr>
+    </w:p>
+    <w:p>
+      <w:pPr>
+        <w:rPr>
+          <w:rFonts w:ascii="Verdana" w:hAnsi="Verdana"/>
+        </w:rPr>
+      </w:pPr>
+    </w:p>
+    <w:p>
+      <w:pPr>
+        <w:rPr>
+          <w:rFonts w:ascii="Verdana" w:hAnsi="Verdana"/>
+        </w:rPr>
+      </w:pPr>
+    </w:p>
+    <w:p>
+      <w:pPr>
+        <w:rPr>
+          <w:rFonts w:ascii="Verdana" w:hAnsi="Verdana"/>
+        </w:rPr>
+      </w:pPr>
+      <w:r>
+        <w:rPr>
+          <w:rFonts w:ascii="Verdana" w:hAnsi="Verdana"/>
+        </w:rPr>
+        <w:lastRenderedPageBreak/>
+        <w:t>Découverte Access</w:t>
+      </w:r>
+    </w:p>
+    <w:p>
+      <w:pPr>
+        <w:rPr>
+          <w:rFonts w:ascii="Verdana" w:hAnsi="Verdana"/>
+          <w:color w:val="FF0000"/>
+        </w:rPr>
+      </w:pPr>
+      <w:r>
+        <w:rPr>
+          <w:rFonts w:ascii="Verdana" w:hAnsi="Verdana"/>
+          <w:color w:val="FF0000"/>
+        </w:rPr>
+        <w:t>Public</w:t>
+      </w:r>
+    </w:p>
+    <w:p>
+      <w:pPr>
+        <w:rPr>
+          <w:rFonts w:ascii="Verdana" w:hAnsi="Verdana"/>
+        </w:rPr>
+      </w:pPr>
+      <w:r>
+        <w:rPr>
+          <w:rFonts w:ascii="Verdana" w:hAnsi="Verdana"/>
+        </w:rPr>
+        <w:t>Utilisateur souhaitant exploiter et/ou enrichir une base de données</w:t>
+      </w:r>
+      <w:r>
+        <w:rPr>
+          <w:rFonts w:ascii="Verdana" w:hAnsi="Verdana"/>
+        </w:rPr>
+        <w:t xml:space="preserve"> </w:t>
+      </w:r>
+    </w:p>
+    <w:p>
+      <w:pPr>
+        <w:rPr>
+          <w:rFonts w:ascii="Verdana" w:hAnsi="Verdana"/>
+          <w:color w:val="FF0000"/>
+        </w:rPr>
+      </w:pPr>
+      <w:r>
+        <w:rPr>
+          <w:rFonts w:ascii="Verdana" w:hAnsi="Verdana"/>
+          <w:color w:val="FF0000"/>
+        </w:rPr>
+        <w:t>Pré-requis</w:t>
+      </w:r>
+    </w:p>
+    <w:p>
+      <w:pPr>
+        <w:rPr>
+          <w:rFonts w:ascii="Verdana" w:hAnsi="Verdana"/>
+        </w:rPr>
+      </w:pPr>
+      <w:r>
+        <w:rPr>
+          <w:rFonts w:ascii="Verdana" w:hAnsi="Verdana"/>
+        </w:rPr>
+        <w:t xml:space="preserve">Aisance sur l'environnement </w:t>
+      </w:r>
+      <w:r>
+        <w:rPr>
+          <w:rFonts w:ascii="Verdana" w:hAnsi="Verdana"/>
+        </w:rPr>
+        <w:t>informatique</w:t>
+      </w:r>
+    </w:p>
+    <w:p>
+      <w:pPr>
+        <w:rPr>
+          <w:rFonts w:ascii="Verdana" w:hAnsi="Verdana"/>
+          <w:color w:val="FF0000"/>
+        </w:rPr>
+      </w:pPr>
+      <w:r>
+        <w:rPr>
+          <w:rFonts w:ascii="Verdana" w:hAnsi="Verdana"/>
+          <w:color w:val="FF0000"/>
+        </w:rPr>
+        <w:t>Durée</w:t>
+      </w:r>
+    </w:p>
+    <w:p>
+      <w:pPr>
+        <w:rPr>
+          <w:rFonts w:ascii="Verdana" w:hAnsi="Verdana"/>
+        </w:rPr>
+      </w:pPr>
+      <w:r>
+        <w:rPr>
+          <w:rFonts w:ascii="Verdana" w:hAnsi="Verdana"/>
+        </w:rPr>
+        <w:t>3 jours - 21 heures</w:t>
+      </w:r>
+    </w:p>
+    <w:p>
+      <w:pPr>
+        <w:rPr>
+          <w:rFonts w:ascii="Verdana" w:hAnsi="Verdana"/>
+          <w:color w:val="FF0000"/>
+        </w:rPr>
+      </w:pPr>
+      <w:r>
+        <w:rPr>
+          <w:rFonts w:ascii="Verdana" w:hAnsi="Verdana"/>
+          <w:color w:val="FF0000"/>
+        </w:rPr>
+        <w:t xml:space="preserve">Organisation </w:t>
+      </w:r>
+    </w:p>
+    <w:p>
+      <w:pPr>
+        <w:rPr>
+          <w:rFonts w:ascii="Verdana" w:hAnsi="Verdana"/>
+        </w:rPr>
+      </w:pPr>
+      <w:r>
+        <w:rPr>
+          <w:rFonts w:ascii="Verdana" w:hAnsi="Verdana"/>
+        </w:rPr>
+        <w:t>Pédagogie en face à face</w:t>
+      </w:r>
+    </w:p>
+    <w:p>
+      <w:pPr>
+        <w:rPr>
+          <w:rFonts w:ascii="Verdana" w:hAnsi="Verdana"/>
+          <w:color w:val="FF0000"/>
+        </w:rPr>
+      </w:pPr>
+      <w:r>
+        <w:rPr>
+          <w:rFonts w:ascii="Verdana" w:hAnsi="Verdana"/>
+          <w:color w:val="FF0000"/>
+        </w:rPr>
+        <w:t>Evaluation</w:t>
+      </w:r>
+    </w:p>
+    <w:p>
+      <w:pPr>
+        <w:rPr>
+          <w:rFonts w:ascii="Verdana" w:hAnsi="Verdana"/>
+        </w:rPr>
+      </w:pPr>
+      <w:r>
+        <w:rPr>
+          <w:rFonts w:ascii="Verdana" w:hAnsi="Verdana"/>
+        </w:rPr>
+        <w:t>Evaluation sommative à travers un cas pratique à chaque fin de module</w:t>
+      </w:r>
+    </w:p>
+    <w:p>
+      <w:pPr>
+        <w:rPr>
+          <w:rFonts w:ascii="Verdana" w:hAnsi="Verdana"/>
+          <w:color w:val="FF0000"/>
+        </w:rPr>
+      </w:pPr>
+      <w:r>
+        <w:rPr>
+          <w:rFonts w:ascii="Verdana" w:hAnsi="Verdana"/>
+          <w:color w:val="FF0000"/>
+        </w:rPr>
+        <w:t>Objectifs de formation</w:t>
+      </w:r>
+    </w:p>
+    <w:p>
+      <w:pPr>
+        <w:rPr>
+          <w:rFonts w:ascii="Verdana" w:hAnsi="Verdana"/>
+        </w:rPr>
+      </w:pPr>
+      <w:r>
+        <w:rPr>
+          <w:rFonts w:ascii="Verdana" w:hAnsi="Verdana"/>
+        </w:rPr>
+        <w:t xml:space="preserve">° </w:t>
+      </w:r>
+      <w:r>
+        <w:rPr>
+          <w:rFonts w:ascii="Verdana" w:hAnsi="Verdana"/>
+        </w:rPr>
+        <w:t>Savoir se déplacer dans les différents modules d'Access afin d'utiliser une base de données déjà construite</w:t>
+      </w:r>
+    </w:p>
+    <w:p>
+      <w:pPr>
+        <w:rPr>
+          <w:rFonts w:ascii="Verdana" w:hAnsi="Verdana"/>
+        </w:rPr>
+      </w:pPr>
+      <w:r>
+        <w:rPr>
+          <w:rFonts w:ascii="Verdana" w:hAnsi="Verdana"/>
+        </w:rPr>
+        <w:t xml:space="preserve">° </w:t>
+      </w:r>
+      <w:r>
+        <w:rPr>
+          <w:rFonts w:ascii="Verdana" w:hAnsi="Verdana"/>
+        </w:rPr>
+        <w:t>Construire des tables des données et les lier</w:t>
+      </w:r>
+    </w:p>
+    <w:p>
+      <w:pPr>
+        <w:rPr>
+          <w:rFonts w:ascii="Verdana" w:hAnsi="Verdana"/>
+        </w:rPr>
+      </w:pPr>
+      <w:r>
+        <w:rPr>
+          <w:rFonts w:ascii="Verdana" w:hAnsi="Verdana"/>
+        </w:rPr>
+        <w:t>° Elaborer des formulaires des saisie, poser des requêtes pour extraire ses informations, mettre en place des états d'impression</w:t>
+      </w:r>
+    </w:p>
+    <w:p>
+      <w:pPr>
+        <w:rPr>
+          <w:rFonts w:ascii="Verdana" w:hAnsi="Verdana"/>
+        </w:rPr>
+      </w:pPr>
+    </w:p>
+    <w:p>
+      <w:pPr>
+        <w:rPr>
+          <w:rFonts w:ascii="Verdana" w:hAnsi="Verdana"/>
+        </w:rPr>
+      </w:pPr>
+    </w:p>
+    <w:p>
+      <w:pPr>
+        <w:rPr>
+          <w:rFonts w:ascii="Verdana" w:hAnsi="Verdana"/>
+        </w:rPr>
+      </w:pPr>
+    </w:p>
+    <w:p>
+      <w:pPr>
+        <w:rPr>
+          <w:rFonts w:ascii="Verdana" w:hAnsi="Verdana"/>
+        </w:rPr>
+      </w:pPr>
+    </w:p>
+    <w:p>
+      <w:pPr>
+        <w:rPr>
+          <w:rFonts w:ascii="Verdana" w:hAnsi="Verdana"/>
+        </w:rPr>
+      </w:pPr>
+    </w:p>
+    <w:p>
+      <w:pPr>
+        <w:rPr>
+          <w:rFonts w:ascii="Verdana" w:hAnsi="Verdana"/>
+        </w:rPr>
+      </w:pPr>
     </w:p>
     <w:p>
       <w:pPr>

</xml_diff>

<commit_message>
Add - menu part one
</commit_message>
<xml_diff>
--- a/Maquettes/FORMATIONS COURTES.docx
+++ b/Maquettes/FORMATIONS COURTES.docx
@@ -885,8 +885,6 @@
           <w:rFonts w:ascii="Verdana" w:hAnsi="Verdana"/>
         </w:rPr>
       </w:pPr>
-      <w:bookmarkStart w:id="0" w:name="_GoBack"/>
-      <w:bookmarkEnd w:id="0"/>
     </w:p>
     <w:p>
       <w:pPr>
@@ -3577,14 +3575,12 @@
           <w:rFonts w:ascii="Verdana" w:hAnsi="Verdana"/>
         </w:rPr>
       </w:pPr>
-      <w:proofErr w:type="gramStart"/>
-      <w:r>
-        <w:rPr>
-          <w:rFonts w:ascii="Verdana" w:hAnsi="Verdana"/>
-        </w:rPr>
-        <w:t>Essentiel  Photoshop</w:t>
-      </w:r>
-      <w:proofErr w:type="gramEnd"/>
+      <w:r>
+        <w:rPr>
+          <w:rFonts w:ascii="Verdana" w:hAnsi="Verdana"/>
+        </w:rPr>
+        <w:t>Essentiel Photoshop</w:t>
+      </w:r>
     </w:p>
     <w:p>
       <w:pPr>
@@ -3766,14 +3762,12 @@
         </w:rPr>
         <w:t xml:space="preserve">° Produire rapidement et efficacement des photomontages en intégrant </w:t>
       </w:r>
-      <w:proofErr w:type="gramStart"/>
-      <w:r>
-        <w:rPr>
-          <w:rFonts w:ascii="Verdana" w:hAnsi="Verdana"/>
-        </w:rPr>
-        <w:t>les fonctions essentiels</w:t>
-      </w:r>
-      <w:proofErr w:type="gramEnd"/>
+      <w:r>
+        <w:rPr>
+          <w:rFonts w:ascii="Verdana" w:hAnsi="Verdana"/>
+        </w:rPr>
+        <w:t>les fonctions essentielles</w:t>
+      </w:r>
       <w:r>
         <w:rPr>
           <w:rFonts w:ascii="Verdana" w:hAnsi="Verdana"/>
@@ -4025,14 +4019,12 @@
         </w:rPr>
         <w:t xml:space="preserve">° Les modes </w:t>
       </w:r>
-      <w:proofErr w:type="gramStart"/>
-      <w:r>
-        <w:rPr>
-          <w:rFonts w:ascii="Verdana" w:hAnsi="Verdana"/>
-        </w:rPr>
-        <w:t>couleurs:</w:t>
-      </w:r>
-      <w:proofErr w:type="gramEnd"/>
+      <w:r>
+        <w:rPr>
+          <w:rFonts w:ascii="Verdana" w:hAnsi="Verdana"/>
+        </w:rPr>
+        <w:t>couleurs :</w:t>
+      </w:r>
       <w:r>
         <w:rPr>
           <w:rFonts w:ascii="Verdana" w:hAnsi="Verdana"/>
@@ -4337,14 +4329,12 @@
         </w:rPr>
         <w:t xml:space="preserve">° Recadrer, </w:t>
       </w:r>
-      <w:proofErr w:type="spellStart"/>
-      <w:r>
-        <w:rPr>
-          <w:rFonts w:ascii="Verdana" w:hAnsi="Verdana"/>
-        </w:rPr>
-        <w:t>désincliner</w:t>
-      </w:r>
-      <w:proofErr w:type="spellEnd"/>
+      <w:r>
+        <w:rPr>
+          <w:rFonts w:ascii="Verdana" w:hAnsi="Verdana"/>
+        </w:rPr>
+        <w:t>dé incliner</w:t>
+      </w:r>
       <w:r>
         <w:rPr>
           <w:rFonts w:ascii="Verdana" w:hAnsi="Verdana"/>
@@ -6197,8 +6187,16 @@
         <w:rPr>
           <w:rFonts w:ascii="Verdana" w:hAnsi="Verdana"/>
         </w:rPr>
-        <w:t>° La présentation des outils</w:t>
-      </w:r>
+        <w:t xml:space="preserve">° </w:t>
+      </w:r>
+      <w:bookmarkStart w:id="0" w:name="_GoBack"/>
+      <w:r>
+        <w:rPr>
+          <w:rFonts w:ascii="Verdana" w:hAnsi="Verdana"/>
+        </w:rPr>
+        <w:t>La présentation des outils</w:t>
+      </w:r>
+      <w:bookmarkEnd w:id="0"/>
     </w:p>
     <w:p>
       <w:pPr>

</xml_diff>